<commit_message>
Test plan and demo video
</commit_message>
<xml_diff>
--- a/DOCUMENTATION/Coding Style Guide.docx
+++ b/DOCUMENTATION/Coding Style Guide.docx
@@ -143,7 +143,19 @@
           </w:tcPr>
           <w:p>
             <w:r>
-              <w:t>For this project, every header file should be stored within the SRC directory in the repo, the IDE will the separate header and source files once the project is loaded. All .</w:t>
+              <w:t>For this project, every header file should be stored within the SRC directory in the repo, the IDE will the</w:t>
+            </w:r>
+            <w:r>
+              <w:t>n</w:t>
+            </w:r>
+            <w:r>
+              <w:t xml:space="preserve"> separate </w:t>
+            </w:r>
+            <w:r>
+              <w:t xml:space="preserve">the </w:t>
+            </w:r>
+            <w:r>
+              <w:t>header and source files once the project is loaded. All .</w:t>
             </w:r>
             <w:proofErr w:type="spellStart"/>
             <w:r>
@@ -234,7 +246,52 @@
           <w:tcPr>
             <w:tcW w:w="6747" w:type="dxa"/>
           </w:tcPr>
-          <w:p/>
+          <w:p>
+            <w:pPr>
+              <w:rPr>
+                <w:rFonts w:cstheme="minorHAnsi"/>
+              </w:rPr>
+            </w:pPr>
+            <w:r>
+              <w:rPr>
+                <w:rFonts w:cstheme="minorHAnsi"/>
+                <w:color w:val="333333"/>
+                <w:shd w:val="clear" w:color="auto" w:fill="FFFFFF"/>
+              </w:rPr>
+              <w:t xml:space="preserve">Place a function's variables in the narrowest scope </w:t>
+            </w:r>
+            <w:r>
+              <w:rPr>
+                <w:rFonts w:cstheme="minorHAnsi"/>
+                <w:color w:val="333333"/>
+                <w:shd w:val="clear" w:color="auto" w:fill="FFFFFF"/>
+              </w:rPr>
+              <w:t>possible and</w:t>
+            </w:r>
+            <w:r>
+              <w:rPr>
+                <w:rFonts w:cstheme="minorHAnsi"/>
+                <w:color w:val="333333"/>
+                <w:shd w:val="clear" w:color="auto" w:fill="FFFFFF"/>
+              </w:rPr>
+              <w:t xml:space="preserve"> initialize variables in the declaration.</w:t>
+            </w:r>
+            <w:r>
+              <w:rPr>
+                <w:rFonts w:cstheme="minorHAnsi"/>
+                <w:color w:val="333333"/>
+                <w:shd w:val="clear" w:color="auto" w:fill="FFFFFF"/>
+              </w:rPr>
+              <w:t xml:space="preserve"> It is encouraged to define all key variables at the top of a function and perform all initialisation at definition where possible. Global variables should remain constant and not be able to be changed in various parts of the program. For classes, there should be a getter and setter for any modifiable values. If a global variable is required, it should be in the form of a pointer by reference which negates the possibility of the value being changed unless explicitly specified.  </w:t>
+            </w:r>
+          </w:p>
+          <w:p>
+            <w:pPr>
+              <w:rPr>
+                <w:rFonts w:cstheme="minorHAnsi"/>
+              </w:rPr>
+            </w:pPr>
+          </w:p>
         </w:tc>
       </w:tr>
       <w:tr>
@@ -282,7 +339,11 @@
           <w:p/>
           <w:p>
             <w:r>
-              <w:t xml:space="preserve">Structs should follow the same naming convention as classes having the first letter of each word being capitalised. Structs do not require a header file and can be defined in any section of the project. Structs can have a constructor method, however C++ lets the programmer define a new instance of the struct with the parameters being the properties in the same order as defined. </w:t>
+              <w:t xml:space="preserve">Structs should follow the same naming convention as classes having the first letter of each word being capitalised. Structs do not require a header file and can be defined in any section of the </w:t>
+            </w:r>
+            <w:r>
+              <w:lastRenderedPageBreak/>
+              <w:t xml:space="preserve">project. Structs can have a constructor method, however C++ lets the programmer define a new instance of the struct with the parameters being the properties in the same order as defined. </w:t>
             </w:r>
           </w:p>
         </w:tc>
@@ -294,6 +355,7 @@
           </w:tcPr>
           <w:p>
             <w:r>
+              <w:lastRenderedPageBreak/>
               <w:t>Functions</w:t>
             </w:r>
           </w:p>
@@ -304,11 +366,13 @@
           </w:tcPr>
           <w:p>
             <w:r>
-              <w:t xml:space="preserve">Each function in the project should complete one main goal and be focused on solely performing that task. This means that no unnecessary parameters should be included in order to save memory space. Function names should be in CamelCase and should prioritise returning a value over modifying an existing variable. Where references to external objects is required, a </w:t>
-            </w:r>
-            <w:r>
-              <w:lastRenderedPageBreak/>
-              <w:t>pointer should be use</w:t>
+              <w:t>Each function in the project should complete one main goal and be focused on solely performing that task. This means that no unnecessary parameters should be included in order to save memory space. Function names should be in CamelCase and should prioritise returning a value over modifying an existing variable. Where references to</w:t>
+            </w:r>
+            <w:r>
+              <w:t xml:space="preserve"> an</w:t>
+            </w:r>
+            <w:r>
+              <w:t xml:space="preserve"> external object is required, a pointer should be use</w:t>
             </w:r>
             <w:r>
               <w:t xml:space="preserve">d. Default values for parameters are allowed on non-vital functions when the default is guaranteed to always gave the same value. On higher priority functions, this should be avoided in order to maintain data consistency. </w:t>
@@ -439,10 +503,7 @@
               <w:t xml:space="preserve"> </w:t>
             </w:r>
             <w:r>
-              <w:t>}</w:t>
-            </w:r>
-            <w:r>
-              <w:t xml:space="preserve"> </w:t>
+              <w:t xml:space="preserve">} </w:t>
             </w:r>
           </w:p>
         </w:tc>
@@ -454,7 +515,6 @@
           </w:tcPr>
           <w:p>
             <w:r>
-              <w:lastRenderedPageBreak/>
               <w:t>Naming</w:t>
             </w:r>
           </w:p>
@@ -471,6 +531,8 @@
             <w:r>
               <w:t>i</w:t>
             </w:r>
+            <w:bookmarkStart w:id="0" w:name="_GoBack"/>
+            <w:bookmarkEnd w:id="0"/>
             <w:proofErr w:type="spellEnd"/>
             <w:r>
               <w:t xml:space="preserve">’ should be avoided expect for in for loops where they can be used to represent an iterating value. </w:t>
@@ -501,12 +563,7 @@
           </w:tcPr>
           <w:p>
             <w:r>
-              <w:t>Comments should be written using ‘//’ for single like comments and ‘/* */’ for multi-line comments. For each function, a comment should be added next to the definition to describe what the function is trying to achieve where the name of the function does not make this explicitly obvious. For classes, a comment describing the class and how it should be used should be present in the header file. This description should include examples of how the class would be used and what the purpose of this class is. This includes describing what the data stored is used for. When defining a constructor for a class, a comment should follow to definition in order to show the order of parameters and which values are associated with which property of the class. In the case where multiple constructors are used, the comment should describe how the remaining</w:t>
-            </w:r>
-            <w:bookmarkStart w:id="0" w:name="_GoBack"/>
-            <w:bookmarkEnd w:id="0"/>
-            <w:r>
-              <w:t xml:space="preserve"> data is obtained for the class. Variable name should be descriptive enough to not require a comment to explain what is stored and how the variable is used.</w:t>
+              <w:t>Comments should be written using ‘//’ for single like comments and ‘/* */’ for multi-line comments. For each function, a comment should be added next to the definition to describe what the function is trying to achieve where the name of the function does not make this explicitly obvious. For classes, a comment describing the class and how it should be used should be present in the header file. This description should include examples of how the class would be used and what the purpose of this class is. This includes describing what the data stored is used for. When defining a constructor for a class, a comment should follow to definition in order to show the order of parameters and which values are associated with which property of the class. In the case where multiple constructors are used, the comment should describe how the remaining data is obtained for the class. Variable name should be descriptive enough to not require a comment to explain what is stored and how the variable is used.</w:t>
             </w:r>
           </w:p>
         </w:tc>

</xml_diff>